<commit_message>
adding JavaDocs and curl samples text file
</commit_message>
<xml_diff>
--- a/docs/PostgreFTS-search.docx
+++ b/docs/PostgreFTS-search.docx
@@ -10,6 +10,16 @@
         <w:t>PostgreSQL FTS Relay Application</w:t>
       </w:r>
     </w:p>
+    <w:p>
+      <w:r>
+        <w:t>PostgreSQL FTS Relay web application is built on Spring MVC framework module. The application gets compiled on JDK 1.8 through Maven, and runs on any environment where the JDK is available. T</w:t>
+      </w:r>
+      <w:bookmarkStart w:id="0" w:name="_GoBack"/>
+      <w:bookmarkEnd w:id="0"/>
+      <w:r>
+        <w:t xml:space="preserve">  </w:t>
+      </w:r>
+    </w:p>
     <w:p/>
     <w:p>
       <w:pPr>
@@ -24,19 +34,11 @@
         <w:pStyle w:val="Heading3"/>
       </w:pPr>
       <w:r>
-        <w:t xml:space="preserve">Deployment to </w:t>
-      </w:r>
-      <w:proofErr w:type="spellStart"/>
-      <w:r>
-        <w:t>Heroku</w:t>
-      </w:r>
-      <w:proofErr w:type="spellEnd"/>
+        <w:t>Deployment to Heroku</w:t>
+      </w:r>
     </w:p>
     <w:p/>
-    <w:p>
-      <w:bookmarkStart w:id="0" w:name="_GoBack"/>
-      <w:bookmarkEnd w:id="0"/>
-    </w:p>
+    <w:p/>
     <w:p/>
     <w:p>
       <w:pPr>
@@ -372,13 +374,8 @@
             <w:pPr>
               <w:cnfStyle w:val="000000000000" w:firstRow="0" w:lastRow="0" w:firstColumn="0" w:lastColumn="0" w:oddVBand="0" w:evenVBand="0" w:oddHBand="0" w:evenHBand="0" w:firstRowFirstColumn="0" w:firstRowLastColumn="0" w:lastRowFirstColumn="0" w:lastRowLastColumn="0"/>
             </w:pPr>
-            <w:proofErr w:type="gramStart"/>
-            <w:r>
-              <w:t>Object[</w:t>
-            </w:r>
-            <w:proofErr w:type="gramEnd"/>
-            <w:r>
-              <w:t>]</w:t>
+            <w:r>
+              <w:t>Object[]</w:t>
             </w:r>
           </w:p>
         </w:tc>
@@ -630,7 +627,6 @@
                 <w:i/>
               </w:rPr>
             </w:pPr>
-            <w:proofErr w:type="spellStart"/>
             <w:r>
               <w:rPr>
                 <w:b/>
@@ -638,7 +634,6 @@
               </w:rPr>
               <w:t>tsvectorinclude</w:t>
             </w:r>
-            <w:proofErr w:type="spellEnd"/>
           </w:p>
         </w:tc>
         <w:tc>
@@ -676,13 +671,8 @@
               <w:cnfStyle w:val="000000100000" w:firstRow="0" w:lastRow="0" w:firstColumn="0" w:lastColumn="0" w:oddVBand="0" w:evenVBand="0" w:oddHBand="1" w:evenHBand="0" w:firstRowFirstColumn="0" w:firstRowLastColumn="0" w:lastRowFirstColumn="0" w:lastRowLastColumn="0"/>
             </w:pPr>
             <w:r>
-              <w:t xml:space="preserve">Indicates if column will be used to create </w:t>
-            </w:r>
-            <w:proofErr w:type="spellStart"/>
-            <w:r>
-              <w:t>ts_vector</w:t>
-            </w:r>
-            <w:proofErr w:type="spellEnd"/>
+              <w:t>Indicates if column will be used to create ts_vector</w:t>
+            </w:r>
           </w:p>
         </w:tc>
       </w:tr>
@@ -780,15 +770,8 @@
                 <w:i/>
               </w:rPr>
               <w:softHyphen/>
-            </w:r>
-            <w:proofErr w:type="spellStart"/>
-            <w:r>
-              <w:rPr>
-                <w:i/>
-              </w:rPr>
               <w:t>plain_tsquery</w:t>
             </w:r>
-            <w:proofErr w:type="spellEnd"/>
             <w:r>
               <w:t xml:space="preserve"> function to create search terms</w:t>
             </w:r>
@@ -888,37 +871,22 @@
               </w:rPr>
             </w:pPr>
             <w:r>
-              <w:t xml:space="preserve">Configuration name to be used to parse and normalize strings. By default it will be </w:t>
-            </w:r>
-            <w:proofErr w:type="gramStart"/>
-            <w:r>
-              <w:t>set  to</w:t>
-            </w:r>
-            <w:proofErr w:type="gramEnd"/>
-            <w:r>
-              <w:t xml:space="preserve"> </w:t>
-            </w:r>
-            <w:proofErr w:type="spellStart"/>
+              <w:t xml:space="preserve">Configuration name to be used to parse and normalize strings. By default it will be set  to </w:t>
+            </w:r>
             <w:r>
               <w:rPr>
                 <w:i/>
               </w:rPr>
               <w:t>english</w:t>
             </w:r>
-            <w:proofErr w:type="spellEnd"/>
           </w:p>
         </w:tc>
       </w:tr>
     </w:tbl>
     <w:p/>
     <w:p>
-      <w:proofErr w:type="gramStart"/>
-      <w:r>
-        <w:t>{ “</w:t>
-      </w:r>
-      <w:proofErr w:type="gramEnd"/>
-      <w:r>
-        <w:t>table”: {</w:t>
+      <w:r>
+        <w:t>{ “table”: {</w:t>
       </w:r>
       <w:r>
         <w:br/>
@@ -933,159 +901,27 @@
       </w:r>
       <w:r>
         <w:tab/>
-        <w:t xml:space="preserve">                {“name”:”</w:t>
-      </w:r>
-      <w:proofErr w:type="spellStart"/>
-      <w:r>
-        <w:t>product_name</w:t>
-      </w:r>
-      <w:proofErr w:type="spellEnd"/>
-      <w:r>
-        <w:t>”, “</w:t>
-      </w:r>
-      <w:proofErr w:type="spellStart"/>
-      <w:r>
-        <w:t>selectable”:true</w:t>
-      </w:r>
-      <w:proofErr w:type="spellEnd"/>
-      <w:r>
-        <w:t>, “</w:t>
-      </w:r>
-      <w:proofErr w:type="spellStart"/>
-      <w:r>
-        <w:t>tsvectorinclude</w:t>
-      </w:r>
-      <w:proofErr w:type="spellEnd"/>
-      <w:r>
-        <w:t>”:true},</w:t>
+        <w:t xml:space="preserve">                {“name”:”product_name”, “selectable”:true, “tsvectorinclude”:true},</w:t>
       </w:r>
       <w:r>
         <w:br/>
-        <w:t xml:space="preserve">                              </w:t>
-      </w:r>
-      <w:r>
-        <w:t>{</w:t>
-      </w:r>
-      <w:r>
-        <w:t>“</w:t>
-      </w:r>
-      <w:proofErr w:type="spellStart"/>
-      <w:r>
-        <w:t>name</w:t>
+        <w:t xml:space="preserve">                              {“name”:”description”, “selectable”:false, “tsvectorinclude”:true},</w:t>
+      </w:r>
+      <w:r>
+        <w:br/>
+        <w:t xml:space="preserve">                              {“name”:</w:t>
       </w:r>
       <w:r>
         <w:t>”</w:t>
       </w:r>
       <w:r>
-        <w:t>:</w:t>
-      </w:r>
-      <w:r>
-        <w:t>”description</w:t>
-      </w:r>
-      <w:proofErr w:type="spellEnd"/>
+        <w:t>product_id</w:t>
+      </w:r>
       <w:r>
         <w:t>”</w:t>
       </w:r>
       <w:r>
-        <w:t xml:space="preserve">, </w:t>
-      </w:r>
-      <w:r>
-        <w:t>“</w:t>
-      </w:r>
-      <w:proofErr w:type="spellStart"/>
-      <w:r>
-        <w:t>selectable”:false</w:t>
-      </w:r>
-      <w:proofErr w:type="spellEnd"/>
-      <w:r>
-        <w:t xml:space="preserve">, </w:t>
-      </w:r>
-      <w:r>
-        <w:t>“</w:t>
-      </w:r>
-      <w:proofErr w:type="spellStart"/>
-      <w:r>
-        <w:t>tsvectorinclude</w:t>
-      </w:r>
-      <w:proofErr w:type="spellEnd"/>
-      <w:r>
-        <w:t>”</w:t>
-      </w:r>
-      <w:r>
-        <w:t>:true},</w:t>
-      </w:r>
-      <w:r>
-        <w:br/>
-        <w:t xml:space="preserve">                              </w:t>
-      </w:r>
-      <w:r>
-        <w:t>{</w:t>
-      </w:r>
-      <w:r>
-        <w:t>“</w:t>
-      </w:r>
-      <w:r>
-        <w:t>name</w:t>
-      </w:r>
-      <w:r>
-        <w:t>”</w:t>
-      </w:r>
-      <w:r>
-        <w:t>:</w:t>
-      </w:r>
-      <w:r>
-        <w:t>”</w:t>
-      </w:r>
-      <w:proofErr w:type="spellStart"/>
-      <w:r>
-        <w:t>product_id</w:t>
-      </w:r>
-      <w:proofErr w:type="spellEnd"/>
-      <w:r>
-        <w:t>”</w:t>
-      </w:r>
-      <w:r>
-        <w:t xml:space="preserve">, </w:t>
-      </w:r>
-      <w:r>
-        <w:t>“</w:t>
-      </w:r>
-      <w:proofErr w:type="spellStart"/>
-      <w:r>
-        <w:t>selectable</w:t>
-      </w:r>
-      <w:r>
-        <w:t>”</w:t>
-      </w:r>
-      <w:r>
-        <w:t>:true</w:t>
-      </w:r>
-      <w:proofErr w:type="spellEnd"/>
-      <w:r>
-        <w:t xml:space="preserve">, </w:t>
-      </w:r>
-      <w:r>
-        <w:t>“</w:t>
-      </w:r>
-      <w:proofErr w:type="spellStart"/>
-      <w:r>
-        <w:t>tsvectorinclude</w:t>
-      </w:r>
-      <w:proofErr w:type="spellEnd"/>
-      <w:r>
-        <w:t>”</w:t>
-      </w:r>
-      <w:r>
-        <w:t>:</w:t>
-      </w:r>
-      <w:r>
-        <w:t>false</w:t>
-      </w:r>
-      <w:r>
-        <w:t>}</w:t>
-      </w:r>
-      <w:r>
-        <w:t>],</w:t>
+        <w:t>, “selectable”:true, “tsvectorinclude”:false}],</w:t>
       </w:r>
     </w:p>
     <w:p>
@@ -1095,36 +931,21 @@
       <w:r>
         <w:t>“</w:t>
       </w:r>
-      <w:proofErr w:type="spellStart"/>
       <w:r>
         <w:t>query</w:t>
       </w:r>
       <w:r>
         <w:t>”</w:t>
       </w:r>
-      <w:proofErr w:type="gramStart"/>
       <w:r>
         <w:t>:”</w:t>
       </w:r>
       <w:r>
-        <w:t>sold</w:t>
-      </w:r>
-      <w:proofErr w:type="spellEnd"/>
-      <w:proofErr w:type="gramEnd"/>
-      <w:r>
-        <w:t xml:space="preserve"> by pair”,</w:t>
+        <w:t>sold by pair”,</w:t>
       </w:r>
       <w:r>
         <w:br/>
-        <w:t xml:space="preserve">             “configuration”:”</w:t>
-      </w:r>
-      <w:proofErr w:type="spellStart"/>
-      <w:r>
-        <w:t>english</w:t>
-      </w:r>
-      <w:proofErr w:type="spellEnd"/>
-      <w:r>
-        <w:t>”</w:t>
+        <w:t xml:space="preserve">             “configuration”:”english”</w:t>
       </w:r>
       <w:r>
         <w:br/>
@@ -1311,7 +1132,6 @@
                 <w:i/>
               </w:rPr>
             </w:pPr>
-            <w:proofErr w:type="spellStart"/>
             <w:r>
               <w:rPr>
                 <w:b/>
@@ -1319,7 +1139,6 @@
               </w:rPr>
               <w:t>sqlstatement</w:t>
             </w:r>
-            <w:proofErr w:type="spellEnd"/>
           </w:p>
         </w:tc>
         <w:tc>
@@ -1403,13 +1222,8 @@
             <w:pPr>
               <w:cnfStyle w:val="000000100000" w:firstRow="0" w:lastRow="0" w:firstColumn="0" w:lastColumn="0" w:oddVBand="0" w:evenVBand="0" w:oddHBand="1" w:evenHBand="0" w:firstRowFirstColumn="0" w:firstRowLastColumn="0" w:lastRowFirstColumn="0" w:lastRowLastColumn="0"/>
             </w:pPr>
-            <w:proofErr w:type="gramStart"/>
-            <w:r>
-              <w:t>Object[</w:t>
-            </w:r>
-            <w:proofErr w:type="gramEnd"/>
-            <w:r>
-              <w:t>]</w:t>
+            <w:r>
+              <w:t>Object[]</w:t>
             </w:r>
           </w:p>
         </w:tc>
@@ -1458,7 +1272,6 @@
                 <w:i/>
               </w:rPr>
             </w:pPr>
-            <w:proofErr w:type="spellStart"/>
             <w:r>
               <w:rPr>
                 <w:b/>
@@ -1466,7 +1279,6 @@
               </w:rPr>
               <w:t>javatimemls</w:t>
             </w:r>
-            <w:proofErr w:type="spellEnd"/>
           </w:p>
         </w:tc>
         <w:tc>
@@ -1576,15 +1388,8 @@
                 <w:i/>
               </w:rPr>
               <w:softHyphen/>
-            </w:r>
-            <w:proofErr w:type="spellStart"/>
-            <w:r>
-              <w:rPr>
-                <w:i/>
-              </w:rPr>
               <w:t>plain_tsquery</w:t>
             </w:r>
-            <w:proofErr w:type="spellEnd"/>
             <w:r>
               <w:t xml:space="preserve"> function to create search terms</w:t>
             </w:r>
@@ -1598,11 +1403,9 @@
             <w:tcW w:w="0" w:type="auto"/>
           </w:tcPr>
           <w:p>
-            <w:proofErr w:type="spellStart"/>
             <w:r>
               <w:t>error_message</w:t>
             </w:r>
-            <w:proofErr w:type="spellEnd"/>
           </w:p>
         </w:tc>
         <w:tc>
@@ -1653,24 +1456,14 @@
               </w:rPr>
             </w:pPr>
             <w:r>
-              <w:t xml:space="preserve">Configuration name to be used to parse and normalize strings. By default it will be </w:t>
-            </w:r>
-            <w:proofErr w:type="gramStart"/>
-            <w:r>
-              <w:t>set  to</w:t>
-            </w:r>
-            <w:proofErr w:type="gramEnd"/>
-            <w:r>
-              <w:t xml:space="preserve"> </w:t>
-            </w:r>
-            <w:proofErr w:type="spellStart"/>
+              <w:t xml:space="preserve">Configuration name to be used to parse and normalize strings. By default it will be set  to </w:t>
+            </w:r>
             <w:r>
               <w:rPr>
                 <w:i/>
               </w:rPr>
               <w:t>english</w:t>
             </w:r>
-            <w:proofErr w:type="spellEnd"/>
           </w:p>
         </w:tc>
       </w:tr>
@@ -2189,16 +1982,11 @@
             <w:pPr>
               <w:cnfStyle w:val="000000000000" w:firstRow="0" w:lastRow="0" w:firstColumn="0" w:lastColumn="0" w:oddVBand="0" w:evenVBand="0" w:oddHBand="0" w:evenHBand="0" w:firstRowFirstColumn="0" w:firstRowLastColumn="0" w:lastRowFirstColumn="0" w:lastRowLastColumn="0"/>
             </w:pPr>
-            <w:proofErr w:type="gramStart"/>
             <w:r>
               <w:t>Object</w:t>
             </w:r>
             <w:r>
-              <w:t>[</w:t>
-            </w:r>
-            <w:proofErr w:type="gramEnd"/>
-            <w:r>
-              <w:t>]</w:t>
+              <w:t>[]</w:t>
             </w:r>
           </w:p>
         </w:tc>
@@ -2401,24 +2189,14 @@
               </w:rPr>
             </w:pPr>
             <w:r>
-              <w:t xml:space="preserve">Configuration name to be used to parse and normalize strings. By default it will be </w:t>
-            </w:r>
-            <w:proofErr w:type="gramStart"/>
-            <w:r>
-              <w:t>set  to</w:t>
-            </w:r>
-            <w:proofErr w:type="gramEnd"/>
-            <w:r>
-              <w:t xml:space="preserve"> </w:t>
-            </w:r>
-            <w:proofErr w:type="spellStart"/>
+              <w:t xml:space="preserve">Configuration name to be used to parse and normalize strings. By default it will be set  to </w:t>
+            </w:r>
             <w:r>
               <w:rPr>
                 <w:i/>
               </w:rPr>
               <w:t>english</w:t>
             </w:r>
-            <w:proofErr w:type="spellEnd"/>
           </w:p>
         </w:tc>
       </w:tr>
@@ -2607,6 +2385,7 @@
     <w:lsdException w:name="HTML Sample" w:semiHidden="1" w:unhideWhenUsed="1"/>
     <w:lsdException w:name="HTML Typewriter" w:semiHidden="1" w:unhideWhenUsed="1"/>
     <w:lsdException w:name="HTML Variable" w:semiHidden="1" w:unhideWhenUsed="1"/>
+    <w:lsdException w:name="Normal Table" w:semiHidden="1" w:unhideWhenUsed="1"/>
     <w:lsdException w:name="annotation subject" w:semiHidden="1" w:unhideWhenUsed="1"/>
     <w:lsdException w:name="No List" w:semiHidden="1" w:unhideWhenUsed="1"/>
     <w:lsdException w:name="Outline List 1" w:semiHidden="1" w:unhideWhenUsed="1"/>
@@ -2653,8 +2432,10 @@
     <w:lsdException w:name="Table Subtle 2" w:semiHidden="1" w:unhideWhenUsed="1"/>
     <w:lsdException w:name="Table Web 1" w:semiHidden="1" w:unhideWhenUsed="1"/>
     <w:lsdException w:name="Table Web 2" w:semiHidden="1" w:unhideWhenUsed="1"/>
+    <w:lsdException w:name="Table Web 3" w:semiHidden="1" w:unhideWhenUsed="1"/>
     <w:lsdException w:name="Balloon Text" w:semiHidden="1" w:unhideWhenUsed="1"/>
     <w:lsdException w:name="Table Grid" w:uiPriority="39"/>
+    <w:lsdException w:name="Table Theme" w:semiHidden="1" w:unhideWhenUsed="1"/>
     <w:lsdException w:name="Placeholder Text" w:semiHidden="1"/>
     <w:lsdException w:name="No Spacing" w:uiPriority="1" w:qFormat="1"/>
     <w:lsdException w:name="Light Shading" w:uiPriority="60"/>

</xml_diff>

<commit_message>
added documentation on setting up the credentials
</commit_message>
<xml_diff>
--- a/docs/PostgreFTS-search.docx
+++ b/docs/PostgreFTS-search.docx
@@ -245,7 +245,7 @@
         <w:t>Authentication</w:t>
       </w:r>
     </w:p>
-    <w:p xmlns:wp14="http://schemas.microsoft.com/office/word/2010/wordml" wp14:textId="1D07A91D">
+    <w:p xmlns:wp14="http://schemas.microsoft.com/office/word/2010/wordml" wp14:textId="5E6EDDD4">
       <w:pPr>
         <w:pStyle w:val="Normal"/>
         <w:bidi w:val="0"/>
@@ -337,6 +337,7 @@
         </w:rPr>
         <w:t xml:space="preserve">variables: </w:t>
       </w:r>
+      <w:proofErr w:type="spellStart"/>
       <w:r>
         <w:rPr>
           <w:rFonts w:ascii="Calibri" w:hAnsi="Calibri" w:eastAsia="Calibri" w:cs="Calibri"/>
@@ -365,7 +366,16 @@
           <w:sz w:val="22"/>
           <w:szCs w:val="22"/>
         </w:rPr>
-        <w:t>.</w:t>
+        <w:t>ApiUsername</w:t>
+      </w:r>
+      <w:proofErr w:type="spellEnd"/>
+      <w:r>
+        <w:rPr>
+          <w:rFonts w:ascii="Calibri" w:hAnsi="Calibri" w:eastAsia="Calibri" w:cs="Calibri"/>
+          <w:sz w:val="22"/>
+          <w:szCs w:val="22"/>
+        </w:rPr>
+        <w:t xml:space="preserve"> and </w:t>
       </w:r>
       <w:proofErr w:type="spellStart"/>
       <w:r>
@@ -376,16 +386,7 @@
           <w:sz w:val="22"/>
           <w:szCs w:val="22"/>
         </w:rPr>
-        <w:t>user.pwd</w:t>
-      </w:r>
-      <w:proofErr w:type="spellEnd"/>
-      <w:r>
-        <w:rPr>
-          <w:rFonts w:ascii="Calibri" w:hAnsi="Calibri" w:eastAsia="Calibri" w:cs="Calibri"/>
-          <w:sz w:val="22"/>
-          <w:szCs w:val="22"/>
-        </w:rPr>
-        <w:t xml:space="preserve"> and </w:t>
+        <w:t>rest</w:t>
       </w:r>
       <w:r>
         <w:rPr>
@@ -395,30 +396,19 @@
           <w:sz w:val="22"/>
           <w:szCs w:val="22"/>
         </w:rPr>
-        <w:t>rest.</w:t>
-      </w:r>
-      <w:proofErr w:type="spellStart"/>
+        <w:t>ApiPassword</w:t>
+      </w:r>
+      <w:proofErr w:type="spellEnd"/>
       <w:r>
         <w:rPr>
           <w:rFonts w:ascii="Calibri" w:hAnsi="Calibri" w:eastAsia="Calibri" w:cs="Calibri"/>
-          <w:b w:val="1"/>
-          <w:bCs w:val="1"/>
-          <w:sz w:val="22"/>
-          <w:szCs w:val="22"/>
-        </w:rPr>
-        <w:t>user.name</w:t>
-      </w:r>
-      <w:proofErr w:type="spellEnd"/>
-      <w:r>
-        <w:rPr>
-          <w:rFonts w:ascii="Calibri" w:hAnsi="Calibri" w:eastAsia="Calibri" w:cs="Calibri"/>
           <w:sz w:val="22"/>
           <w:szCs w:val="22"/>
         </w:rPr>
         <w:t>.</w:t>
       </w:r>
     </w:p>
-    <w:p xmlns:wp14="http://schemas.microsoft.com/office/word/2010/wordml" wp14:noSpellErr="1" wp14:textId="061AEA49">
+    <w:p xmlns:wp14="http://schemas.microsoft.com/office/word/2010/wordml" w14:noSpellErr="1" wp14:textId="02A87681">
       <w:pPr>
         <w:pStyle w:val="Normal"/>
         <w:bidi w:val="0"/>
@@ -432,7 +422,7 @@
           <w:sz w:val="22"/>
           <w:szCs w:val="22"/>
         </w:rPr>
-        <w:t>When running the application on Heroku, it is strongly suggested to change the</w:t>
+        <w:t xml:space="preserve">When running the application on Heroku, </w:t>
       </w:r>
       <w:r>
         <w:rPr>
@@ -440,7 +430,7 @@
           <w:sz w:val="22"/>
           <w:szCs w:val="22"/>
         </w:rPr>
-        <w:t xml:space="preserve"> user credentials via configuration variables as shown on the screenshot below, the variable values should be kept private and shared with </w:t>
+        <w:t>o</w:t>
       </w:r>
       <w:r>
         <w:rPr>
@@ -448,6 +438,54 @@
           <w:sz w:val="22"/>
           <w:szCs w:val="22"/>
         </w:rPr>
+        <w:t>ne must</w:t>
+      </w:r>
+      <w:r>
+        <w:rPr>
+          <w:rFonts w:ascii="Calibri" w:hAnsi="Calibri" w:eastAsia="Calibri" w:cs="Calibri"/>
+          <w:sz w:val="22"/>
+          <w:szCs w:val="22"/>
+        </w:rPr>
+        <w:t xml:space="preserve"> change the</w:t>
+      </w:r>
+      <w:r>
+        <w:rPr>
+          <w:rFonts w:ascii="Calibri" w:hAnsi="Calibri" w:eastAsia="Calibri" w:cs="Calibri"/>
+          <w:sz w:val="22"/>
+          <w:szCs w:val="22"/>
+        </w:rPr>
+        <w:t xml:space="preserve"> </w:t>
+      </w:r>
+      <w:r>
+        <w:rPr>
+          <w:rFonts w:ascii="Calibri" w:hAnsi="Calibri" w:eastAsia="Calibri" w:cs="Calibri"/>
+          <w:sz w:val="22"/>
+          <w:szCs w:val="22"/>
+        </w:rPr>
+        <w:t>authentication</w:t>
+      </w:r>
+      <w:r>
+        <w:rPr>
+          <w:rFonts w:ascii="Calibri" w:hAnsi="Calibri" w:eastAsia="Calibri" w:cs="Calibri"/>
+          <w:sz w:val="22"/>
+          <w:szCs w:val="22"/>
+        </w:rPr>
+        <w:t xml:space="preserve"> </w:t>
+      </w:r>
+      <w:r>
+        <w:rPr>
+          <w:rFonts w:ascii="Calibri" w:hAnsi="Calibri" w:eastAsia="Calibri" w:cs="Calibri"/>
+          <w:sz w:val="22"/>
+          <w:szCs w:val="22"/>
+        </w:rPr>
+        <w:t xml:space="preserve">credentials via configuration variables as shown on the screenshot below, the variable values should be kept private and shared with </w:t>
+      </w:r>
+      <w:r>
+        <w:rPr>
+          <w:rFonts w:ascii="Calibri" w:hAnsi="Calibri" w:eastAsia="Calibri" w:cs="Calibri"/>
+          <w:sz w:val="22"/>
+          <w:szCs w:val="22"/>
+        </w:rPr>
         <w:t>application</w:t>
       </w:r>
       <w:r>
@@ -459,17 +497,17 @@
         <w:t xml:space="preserve"> clients only.</w:t>
       </w:r>
     </w:p>
-    <w:p xmlns:wp14="http://schemas.microsoft.com/office/word/2010/wordml" wp14:noSpellErr="1" wp14:textId="7E0ECA20">
+    <w:p w14:noSpellErr="1">
       <w:pPr>
         <w:bidi w:val="0"/>
         <w:jc w:val="left"/>
       </w:pPr>
       <w:r>
         <w:drawing>
-          <wp:inline xmlns:wp14="http://schemas.microsoft.com/office/word/2010/wordprocessingDrawing" wp14:editId="62B72DFE" wp14:anchorId="00083639">
-            <wp:extent cx="6143625" cy="790575"/>
+          <wp:inline wp14:editId="5034D37D" wp14:anchorId="33329E0B">
+            <wp:extent cx="6143625" cy="885825"/>
             <wp:effectExtent l="0" t="0" r="0" b="0"/>
-            <wp:docPr id="513000824" name="picture" title=""/>
+            <wp:docPr id="1944406119" name="picture" title=""/>
             <wp:cNvGraphicFramePr>
               <a:graphicFrameLocks noChangeAspect="1"/>
             </wp:cNvGraphicFramePr>
@@ -481,7 +519,7 @@
                     <pic:cNvPicPr/>
                   </pic:nvPicPr>
                   <pic:blipFill>
-                    <a:blip r:embed="Raf6858bf3a794a23">
+                    <a:blip r:embed="Rc3d08ff514fa45ec">
                       <a:extLst>
                         <a:ext xmlns:a="http://schemas.openxmlformats.org/drawingml/2006/main" uri="{28A0092B-C50C-407E-A947-70E740481C1C}">
                           <a14:useLocalDpi val="0"/>
@@ -495,7 +533,7 @@
                   <pic:spPr>
                     <a:xfrm>
                       <a:off x="0" y="0"/>
-                      <a:ext cx="6143625" cy="790575"/>
+                      <a:ext cx="6143625" cy="885825"/>
                     </a:xfrm>
                     <a:prstGeom prst="rect">
                       <a:avLst/>

</xml_diff>

<commit_message>
added ORDERBY clause to help obtain consistent results when LIMIT and OFFSET are used
</commit_message>
<xml_diff>
--- a/docs/PostgreFTS-search.docx
+++ b/docs/PostgreFTS-search.docx
@@ -984,11 +984,6 @@
         </w:rPr>
         <w:t xml:space="preserve"> </w:t>
       </w:r>
-    </w:p>
-    <w:p/>
-    <w:p/>
-    <w:p/>
-    <w:p>
       <w:r>
         <w:br w:type="page"/>
       </w:r>
@@ -1767,46 +1762,46 @@
                 <w:i/>
                 <w:iCs/>
               </w:rPr>
-              <w:t>Limit</w:t>
-            </w:r>
-          </w:p>
-        </w:tc>
-        <w:tc>
-          <w:tcPr>
-            <w:tcW w:w="0" w:type="auto"/>
-          </w:tcPr>
-          <w:p>
-            <w:pPr>
-              <w:cnfStyle w:val="000000100000" w:firstRow="0" w:lastRow="0" w:firstColumn="0" w:lastColumn="0" w:oddVBand="0" w:evenVBand="0" w:oddHBand="1" w:evenHBand="0" w:firstRowFirstColumn="0" w:firstRowLastColumn="0" w:lastRowFirstColumn="0" w:lastRowLastColumn="0"/>
-              <w:rPr>
-                <w:i/>
-              </w:rPr>
-            </w:pPr>
-          </w:p>
-        </w:tc>
-        <w:tc>
-          <w:tcPr>
-            <w:tcW w:w="0" w:type="auto"/>
-          </w:tcPr>
-          <w:p>
-            <w:pPr>
-              <w:cnfStyle w:val="000000100000" w:firstRow="0" w:lastRow="0" w:firstColumn="0" w:lastColumn="0" w:oddVBand="0" w:evenVBand="0" w:oddHBand="1" w:evenHBand="0" w:firstRowFirstColumn="0" w:firstRowLastColumn="0" w:lastRowFirstColumn="0" w:lastRowLastColumn="0"/>
-              <w:rPr>
-                <w:i/>
-              </w:rPr>
-            </w:pPr>
-          </w:p>
-        </w:tc>
-        <w:tc>
-          <w:tcPr>
-            <w:tcW w:w="0" w:type="auto"/>
-          </w:tcPr>
-          <w:p>
-            <w:pPr>
-              <w:cnfStyle w:val="000000100000" w:firstRow="0" w:lastRow="0" w:firstColumn="0" w:lastColumn="0" w:oddVBand="0" w:evenVBand="0" w:oddHBand="1" w:evenHBand="0" w:firstRowFirstColumn="0" w:firstRowLastColumn="0" w:lastRowFirstColumn="0" w:lastRowLastColumn="0"/>
-            </w:pPr>
-            <w:r>
-              <w:t>Integer</w:t>
+              <w:t>orderby</w:t>
+            </w:r>
+          </w:p>
+        </w:tc>
+        <w:tc>
+          <w:tcPr>
+            <w:tcW w:w="0" w:type="auto"/>
+          </w:tcPr>
+          <w:p>
+            <w:pPr>
+              <w:cnfStyle w:val="000000100000" w:firstRow="0" w:lastRow="0" w:firstColumn="0" w:lastColumn="0" w:oddVBand="0" w:evenVBand="0" w:oddHBand="1" w:evenHBand="0" w:firstRowFirstColumn="0" w:firstRowLastColumn="0" w:lastRowFirstColumn="0" w:lastRowLastColumn="0"/>
+              <w:rPr>
+                <w:i/>
+              </w:rPr>
+            </w:pPr>
+          </w:p>
+        </w:tc>
+        <w:tc>
+          <w:tcPr>
+            <w:tcW w:w="0" w:type="auto"/>
+          </w:tcPr>
+          <w:p>
+            <w:pPr>
+              <w:cnfStyle w:val="000000100000" w:firstRow="0" w:lastRow="0" w:firstColumn="0" w:lastColumn="0" w:oddVBand="0" w:evenVBand="0" w:oddHBand="1" w:evenHBand="0" w:firstRowFirstColumn="0" w:firstRowLastColumn="0" w:lastRowFirstColumn="0" w:lastRowLastColumn="0"/>
+              <w:rPr>
+                <w:i/>
+              </w:rPr>
+            </w:pPr>
+          </w:p>
+        </w:tc>
+        <w:tc>
+          <w:tcPr>
+            <w:tcW w:w="0" w:type="auto"/>
+          </w:tcPr>
+          <w:p>
+            <w:pPr>
+              <w:cnfStyle w:val="000000100000" w:firstRow="0" w:lastRow="0" w:firstColumn="0" w:lastColumn="0" w:oddVBand="0" w:evenVBand="0" w:oddHBand="1" w:evenHBand="0" w:firstRowFirstColumn="0" w:firstRowLastColumn="0" w:lastRowFirstColumn="0" w:lastRowLastColumn="0"/>
+            </w:pPr>
+            <w:r>
+              <w:t>String</w:t>
             </w:r>
           </w:p>
         </w:tc>
@@ -1832,7 +1827,7 @@
               <w:cnfStyle w:val="000000100000" w:firstRow="0" w:lastRow="0" w:firstColumn="0" w:lastColumn="0" w:oddVBand="0" w:evenVBand="0" w:oddHBand="1" w:evenHBand="0" w:firstRowFirstColumn="0" w:firstRowLastColumn="0" w:lastRowFirstColumn="0" w:lastRowLastColumn="0"/>
             </w:pPr>
             <w:r>
-              <w:t>Number of records to return</w:t>
+              <w:t>Specify column name(s) to order the resut set</w:t>
             </w:r>
           </w:p>
         </w:tc>
@@ -1855,7 +1850,16 @@
                 <w:i/>
                 <w:iCs/>
               </w:rPr>
-              <w:t>offset</w:t>
+              <w:t>l</w:t>
+            </w:r>
+            <w:bookmarkStart w:id="0" w:name="_GoBack"/>
+            <w:bookmarkEnd w:id="0"/>
+            <w:r>
+              <w:rPr>
+                <w:i/>
+                <w:iCs/>
+              </w:rPr>
+              <w:t>imit</w:t>
             </w:r>
           </w:p>
         </w:tc>
@@ -1920,7 +1924,7 @@
               <w:cnfStyle w:val="000000000000" w:firstRow="0" w:lastRow="0" w:firstColumn="0" w:lastColumn="0" w:oddVBand="0" w:evenVBand="0" w:oddHBand="0" w:evenHBand="0" w:firstRowFirstColumn="0" w:firstRowLastColumn="0" w:lastRowFirstColumn="0" w:lastRowLastColumn="0"/>
             </w:pPr>
             <w:r>
-              <w:t>Records offset</w:t>
+              <w:t>Number of records to return</w:t>
             </w:r>
           </w:p>
         </w:tc>
@@ -1938,13 +1942,101 @@
             <w:pPr>
               <w:rPr>
                 <w:i/>
-              </w:rPr>
-            </w:pPr>
-            <w:r>
-              <w:rPr>
-                <w:i/>
                 <w:iCs/>
               </w:rPr>
+            </w:pPr>
+            <w:r>
+              <w:rPr>
+                <w:i/>
+                <w:iCs/>
+              </w:rPr>
+              <w:t>offset</w:t>
+            </w:r>
+          </w:p>
+        </w:tc>
+        <w:tc>
+          <w:tcPr>
+            <w:tcW w:w="0" w:type="auto"/>
+          </w:tcPr>
+          <w:p>
+            <w:pPr>
+              <w:cnfStyle w:val="000000100000" w:firstRow="0" w:lastRow="0" w:firstColumn="0" w:lastColumn="0" w:oddVBand="0" w:evenVBand="0" w:oddHBand="1" w:evenHBand="0" w:firstRowFirstColumn="0" w:firstRowLastColumn="0" w:lastRowFirstColumn="0" w:lastRowLastColumn="0"/>
+              <w:rPr>
+                <w:i/>
+              </w:rPr>
+            </w:pPr>
+          </w:p>
+        </w:tc>
+        <w:tc>
+          <w:tcPr>
+            <w:tcW w:w="0" w:type="auto"/>
+          </w:tcPr>
+          <w:p>
+            <w:pPr>
+              <w:cnfStyle w:val="000000100000" w:firstRow="0" w:lastRow="0" w:firstColumn="0" w:lastColumn="0" w:oddVBand="0" w:evenVBand="0" w:oddHBand="1" w:evenHBand="0" w:firstRowFirstColumn="0" w:firstRowLastColumn="0" w:lastRowFirstColumn="0" w:lastRowLastColumn="0"/>
+              <w:rPr>
+                <w:i/>
+              </w:rPr>
+            </w:pPr>
+          </w:p>
+        </w:tc>
+        <w:tc>
+          <w:tcPr>
+            <w:tcW w:w="0" w:type="auto"/>
+          </w:tcPr>
+          <w:p>
+            <w:pPr>
+              <w:cnfStyle w:val="000000100000" w:firstRow="0" w:lastRow="0" w:firstColumn="0" w:lastColumn="0" w:oddVBand="0" w:evenVBand="0" w:oddHBand="1" w:evenHBand="0" w:firstRowFirstColumn="0" w:firstRowLastColumn="0" w:lastRowFirstColumn="0" w:lastRowLastColumn="0"/>
+            </w:pPr>
+            <w:r>
+              <w:t>Integer</w:t>
+            </w:r>
+          </w:p>
+        </w:tc>
+        <w:tc>
+          <w:tcPr>
+            <w:tcW w:w="0" w:type="auto"/>
+          </w:tcPr>
+          <w:p>
+            <w:pPr>
+              <w:cnfStyle w:val="000000100000" w:firstRow="0" w:lastRow="0" w:firstColumn="0" w:lastColumn="0" w:oddVBand="0" w:evenVBand="0" w:oddHBand="1" w:evenHBand="0" w:firstRowFirstColumn="0" w:firstRowLastColumn="0" w:lastRowFirstColumn="0" w:lastRowLastColumn="0"/>
+            </w:pPr>
+            <w:r>
+              <w:t>No</w:t>
+            </w:r>
+          </w:p>
+        </w:tc>
+        <w:tc>
+          <w:tcPr>
+            <w:tcW w:w="0" w:type="auto"/>
+          </w:tcPr>
+          <w:p>
+            <w:pPr>
+              <w:cnfStyle w:val="000000100000" w:firstRow="0" w:lastRow="0" w:firstColumn="0" w:lastColumn="0" w:oddVBand="0" w:evenVBand="0" w:oddHBand="1" w:evenHBand="0" w:firstRowFirstColumn="0" w:firstRowLastColumn="0" w:lastRowFirstColumn="0" w:lastRowLastColumn="0"/>
+            </w:pPr>
+            <w:r>
+              <w:t>Records offset</w:t>
+            </w:r>
+          </w:p>
+        </w:tc>
+      </w:tr>
+      <w:tr>
+        <w:tc>
+          <w:tcPr>
+            <w:cnfStyle w:val="001000000000" w:firstRow="0" w:lastRow="0" w:firstColumn="1" w:lastColumn="0" w:oddVBand="0" w:evenVBand="0" w:oddHBand="0" w:evenHBand="0" w:firstRowFirstColumn="0" w:firstRowLastColumn="0" w:lastRowFirstColumn="0" w:lastRowLastColumn="0"/>
+            <w:tcW w:w="0" w:type="auto"/>
+          </w:tcPr>
+          <w:p>
+            <w:pPr>
+              <w:rPr>
+                <w:i/>
+              </w:rPr>
+            </w:pPr>
+            <w:r>
+              <w:rPr>
+                <w:i/>
+                <w:iCs/>
+              </w:rPr>
               <w:t>configuration</w:t>
             </w:r>
           </w:p>
@@ -1955,33 +2047,33 @@
           </w:tcPr>
           <w:p>
             <w:pPr>
-              <w:cnfStyle w:val="000000100000" w:firstRow="0" w:lastRow="0" w:firstColumn="0" w:lastColumn="0" w:oddVBand="0" w:evenVBand="0" w:oddHBand="1" w:evenHBand="0" w:firstRowFirstColumn="0" w:firstRowLastColumn="0" w:lastRowFirstColumn="0" w:lastRowLastColumn="0"/>
-              <w:rPr>
-                <w:i/>
-              </w:rPr>
-            </w:pPr>
-          </w:p>
-        </w:tc>
-        <w:tc>
-          <w:tcPr>
-            <w:tcW w:w="0" w:type="auto"/>
-          </w:tcPr>
-          <w:p>
-            <w:pPr>
-              <w:cnfStyle w:val="000000100000" w:firstRow="0" w:lastRow="0" w:firstColumn="0" w:lastColumn="0" w:oddVBand="0" w:evenVBand="0" w:oddHBand="1" w:evenHBand="0" w:firstRowFirstColumn="0" w:firstRowLastColumn="0" w:lastRowFirstColumn="0" w:lastRowLastColumn="0"/>
-              <w:rPr>
-                <w:i/>
-              </w:rPr>
-            </w:pPr>
-          </w:p>
-        </w:tc>
-        <w:tc>
-          <w:tcPr>
-            <w:tcW w:w="0" w:type="auto"/>
-          </w:tcPr>
-          <w:p>
-            <w:pPr>
-              <w:cnfStyle w:val="000000100000" w:firstRow="0" w:lastRow="0" w:firstColumn="0" w:lastColumn="0" w:oddVBand="0" w:evenVBand="0" w:oddHBand="1" w:evenHBand="0" w:firstRowFirstColumn="0" w:firstRowLastColumn="0" w:lastRowFirstColumn="0" w:lastRowLastColumn="0"/>
+              <w:cnfStyle w:val="000000000000" w:firstRow="0" w:lastRow="0" w:firstColumn="0" w:lastColumn="0" w:oddVBand="0" w:evenVBand="0" w:oddHBand="0" w:evenHBand="0" w:firstRowFirstColumn="0" w:firstRowLastColumn="0" w:lastRowFirstColumn="0" w:lastRowLastColumn="0"/>
+              <w:rPr>
+                <w:i/>
+              </w:rPr>
+            </w:pPr>
+          </w:p>
+        </w:tc>
+        <w:tc>
+          <w:tcPr>
+            <w:tcW w:w="0" w:type="auto"/>
+          </w:tcPr>
+          <w:p>
+            <w:pPr>
+              <w:cnfStyle w:val="000000000000" w:firstRow="0" w:lastRow="0" w:firstColumn="0" w:lastColumn="0" w:oddVBand="0" w:evenVBand="0" w:oddHBand="0" w:evenHBand="0" w:firstRowFirstColumn="0" w:firstRowLastColumn="0" w:lastRowFirstColumn="0" w:lastRowLastColumn="0"/>
+              <w:rPr>
+                <w:i/>
+              </w:rPr>
+            </w:pPr>
+          </w:p>
+        </w:tc>
+        <w:tc>
+          <w:tcPr>
+            <w:tcW w:w="0" w:type="auto"/>
+          </w:tcPr>
+          <w:p>
+            <w:pPr>
+              <w:cnfStyle w:val="000000000000" w:firstRow="0" w:lastRow="0" w:firstColumn="0" w:lastColumn="0" w:oddVBand="0" w:evenVBand="0" w:oddHBand="0" w:evenHBand="0" w:firstRowFirstColumn="0" w:firstRowLastColumn="0" w:lastRowFirstColumn="0" w:lastRowLastColumn="0"/>
             </w:pPr>
             <w:r>
               <w:t>String</w:t>
@@ -1994,7 +2086,7 @@
           </w:tcPr>
           <w:p>
             <w:pPr>
-              <w:cnfStyle w:val="000000100000" w:firstRow="0" w:lastRow="0" w:firstColumn="0" w:lastColumn="0" w:oddVBand="0" w:evenVBand="0" w:oddHBand="1" w:evenHBand="0" w:firstRowFirstColumn="0" w:firstRowLastColumn="0" w:lastRowFirstColumn="0" w:lastRowLastColumn="0"/>
+              <w:cnfStyle w:val="000000000000" w:firstRow="0" w:lastRow="0" w:firstColumn="0" w:lastColumn="0" w:oddVBand="0" w:evenVBand="0" w:oddHBand="0" w:evenHBand="0" w:firstRowFirstColumn="0" w:firstRowLastColumn="0" w:lastRowFirstColumn="0" w:lastRowLastColumn="0"/>
             </w:pPr>
             <w:r>
               <w:t>No</w:t>
@@ -2007,7 +2099,7 @@
           </w:tcPr>
           <w:p>
             <w:pPr>
-              <w:cnfStyle w:val="000000100000" w:firstRow="0" w:lastRow="0" w:firstColumn="0" w:lastColumn="0" w:oddVBand="0" w:evenVBand="0" w:oddHBand="1" w:evenHBand="0" w:firstRowFirstColumn="0" w:firstRowLastColumn="0" w:lastRowFirstColumn="0" w:lastRowLastColumn="0"/>
+              <w:cnfStyle w:val="000000000000" w:firstRow="0" w:lastRow="0" w:firstColumn="0" w:lastColumn="0" w:oddVBand="0" w:evenVBand="0" w:oddHBand="0" w:evenHBand="0" w:firstRowFirstColumn="0" w:firstRowLastColumn="0" w:lastRowFirstColumn="0" w:lastRowLastColumn="0"/>
               <w:rPr>
                 <w:i/>
               </w:rPr>
@@ -2551,6 +2643,7 @@
           </w:tcPr>
           <w:p>
             <w:r>
+              <w:lastRenderedPageBreak/>
               <w:t>error_message</w:t>
             </w:r>
           </w:p>
@@ -2612,7 +2705,6 @@
         <w:pStyle w:val="Heading3"/>
       </w:pPr>
       <w:r>
-        <w:lastRenderedPageBreak/>
         <w:t>Create Index Request</w:t>
       </w:r>
     </w:p>
@@ -4157,7 +4249,6 @@
         <w:rPr>
           <w:rFonts w:ascii="Calibri" w:eastAsia="Calibri" w:hAnsi="Calibri" w:cs="Calibri"/>
         </w:rPr>
-        <w:lastRenderedPageBreak/>
         <w:t>{"result":"scheduled","error":false,"sqlstatement":"check later for index create status"}</w:t>
       </w:r>
     </w:p>
@@ -4165,8 +4256,6 @@
       <w:pPr>
         <w:pStyle w:val="Heading3"/>
       </w:pPr>
-      <w:bookmarkStart w:id="0" w:name="_GoBack"/>
-      <w:bookmarkEnd w:id="0"/>
       <w:r>
         <w:t>Drop Index Request / Check Index Request</w:t>
       </w:r>

</xml_diff>

<commit_message>
Updated documentation to explain how the SQL Injection can be used and how the SQL Injection protection is working
</commit_message>
<xml_diff>
--- a/docs/PostgreFTS-search.docx
+++ b/docs/PostgreFTS-search.docx
@@ -260,6 +260,126 @@
       </w:pPr>
       <w:r>
         <w:lastRenderedPageBreak/>
+        <w:t>SQL Injection Protection</w:t>
+      </w:r>
+    </w:p>
+    <w:p>
+      <w:r>
+        <w:t xml:space="preserve">The application dynamically assembles three types of statements – SELECT, CREATE INDEX, DROP INDEX. The process of creating </w:t>
+      </w:r>
+      <w:r>
+        <w:t>SQL</w:t>
+      </w:r>
+      <w:r>
+        <w:t xml:space="preserve"> statement depends on the content of incoming messages. It is very likely that </w:t>
+      </w:r>
+      <w:r>
+        <w:t>intruder may take an advantage of SQL Injection attack by sending a command of the following content to the search service</w:t>
+      </w:r>
+    </w:p>
+    <w:p>
+      <w:r>
+        <w:t>$ curl</w:t>
+      </w:r>
+      <w:r>
+        <w:t xml:space="preserve"> -X POST -H 'Content-type:application/json' -d'{"table":{"name":"products","columns":[{"name":"description","selectable":false,"tsinclude":true},{"name":"count(id)","selectable":true,"tsinclude":false},{"name":"product_name","selectable":false,"tsinclude":true}]},"query":"need to connect","</w:t>
+      </w:r>
+      <w:r>
+        <w:rPr>
+          <w:b/>
+        </w:rPr>
+        <w:t>orderby":"product_name;dElete * FROM PRODUCTS</w:t>
+      </w:r>
+      <w:r>
+        <w:t>"}' http://localhost:8081/srv/search</w:t>
+      </w:r>
+    </w:p>
+    <w:p>
+      <w:r>
+        <w:t>The application will catch such an attempt and the following error message will be thrown</w:t>
+      </w:r>
+    </w:p>
+    <w:p>
+      <w:r>
+        <w:t>{"error_message":"SQL Injection","error":true}</w:t>
+      </w:r>
+    </w:p>
+    <w:p>
+      <w:r>
+        <w:t>The error will be accompanied by the following log statement:</w:t>
+      </w:r>
+    </w:p>
+    <w:p>
+      <w:r>
+        <w:t>possible SQL injection attack with statement count(id) FROM products WHERE to_tsvector('english',coalesce(description,'') || ' ' || coalesce(product_name,'')) @@ plainto_tsquery('need to connect') ORDER BY product_name;dElete * FROM PRODUCTS</w:t>
+      </w:r>
+    </w:p>
+    <w:p/>
+    <w:p>
+      <w:r>
+        <w:t>The SQL Injection protection is made using well known principles:</w:t>
+      </w:r>
+    </w:p>
+    <w:p>
+      <w:pPr>
+        <w:pStyle w:val="ListParagraph"/>
+        <w:numPr>
+          <w:ilvl w:val="0"/>
+          <w:numId w:val="2"/>
+        </w:numPr>
+      </w:pPr>
+      <w:r>
+        <w:t>A statement is checked for having statement separator blocks, such as semicolons</w:t>
+      </w:r>
+    </w:p>
+    <w:p>
+      <w:pPr>
+        <w:pStyle w:val="ListParagraph"/>
+        <w:numPr>
+          <w:ilvl w:val="0"/>
+          <w:numId w:val="2"/>
+        </w:numPr>
+      </w:pPr>
+      <w:r>
+        <w:t>A statement is checked for having additional SQL statements like drop, create, delete, etc.</w:t>
+      </w:r>
+    </w:p>
+    <w:p>
+      <w:pPr>
+        <w:pStyle w:val="ListParagraph"/>
+        <w:numPr>
+          <w:ilvl w:val="0"/>
+          <w:numId w:val="2"/>
+        </w:numPr>
+      </w:pPr>
+      <w:r>
+        <w:t>A statement is checked for having special characters like *, [], etc</w:t>
+      </w:r>
+    </w:p>
+    <w:p>
+      <w:r>
+        <w:t xml:space="preserve">To read more on SQL Injection protection one may refer to </w:t>
+      </w:r>
+      <w:hyperlink r:id="rId9" w:history="1">
+        <w:r>
+          <w:rPr>
+            <w:rStyle w:val="Hyperlink"/>
+          </w:rPr>
+          <w:t>http://larrysteinle.com/2011/02/20/use-regular-expressions-to-detect-sql-code-injection</w:t>
+        </w:r>
+      </w:hyperlink>
+    </w:p>
+    <w:p>
+      <w:r>
+        <w:br w:type="page"/>
+      </w:r>
+    </w:p>
+    <w:p>
+      <w:pPr>
+        <w:pStyle w:val="Heading2"/>
+      </w:pPr>
+      <w:r>
+        <w:lastRenderedPageBreak/>
         <w:t>Deployment Instructions</w:t>
       </w:r>
     </w:p>
@@ -368,83 +488,6 @@
             <wp:extent cx="5529262" cy="2366010"/>
             <wp:effectExtent l="0" t="0" r="0" b="0"/>
             <wp:docPr id="215282281" name="picture"/>
-            <wp:cNvGraphicFramePr>
-              <a:graphicFrameLocks xmlns:a="http://schemas.openxmlformats.org/drawingml/2006/main" noChangeAspect="1"/>
-            </wp:cNvGraphicFramePr>
-            <a:graphic xmlns:a="http://schemas.openxmlformats.org/drawingml/2006/main">
-              <a:graphicData uri="http://schemas.openxmlformats.org/drawingml/2006/picture">
-                <pic:pic xmlns:pic="http://schemas.openxmlformats.org/drawingml/2006/picture">
-                  <pic:nvPicPr>
-                    <pic:cNvPr id="0" name="picture"/>
-                    <pic:cNvPicPr/>
-                  </pic:nvPicPr>
-                  <pic:blipFill>
-                    <a:blip r:embed="rId9">
-                      <a:extLst>
-                        <a:ext uri="{28A0092B-C50C-407E-A947-70E740481C1C}">
-                          <a14:useLocalDpi xmlns:a14="http://schemas.microsoft.com/office/drawing/2010/main" val="0"/>
-                        </a:ext>
-                      </a:extLst>
-                    </a:blip>
-                    <a:stretch>
-                      <a:fillRect/>
-                    </a:stretch>
-                  </pic:blipFill>
-                  <pic:spPr>
-                    <a:xfrm>
-                      <a:off x="0" y="0"/>
-                      <a:ext cx="5529262" cy="2366010"/>
-                    </a:xfrm>
-                    <a:prstGeom prst="rect">
-                      <a:avLst/>
-                    </a:prstGeom>
-                  </pic:spPr>
-                </pic:pic>
-              </a:graphicData>
-            </a:graphic>
-          </wp:inline>
-        </w:drawing>
-      </w:r>
-    </w:p>
-    <w:p>
-      <w:pPr>
-        <w:pStyle w:val="ListParagraph"/>
-        <w:numPr>
-          <w:ilvl w:val="0"/>
-          <w:numId w:val="1"/>
-        </w:numPr>
-        <w:rPr>
-          <w:rFonts w:eastAsiaTheme="minorEastAsia"/>
-        </w:rPr>
-      </w:pPr>
-      <w:r>
-        <w:rPr>
-          <w:rFonts w:ascii="Calibri" w:eastAsia="Calibri" w:hAnsi="Calibri" w:cs="Calibri"/>
-        </w:rPr>
-        <w:t xml:space="preserve"> On the application Settings section, add all three environment variables . </w:t>
-      </w:r>
-    </w:p>
-    <w:p>
-      <w:pPr>
-        <w:pStyle w:val="ListParagraph"/>
-        <w:numPr>
-          <w:ilvl w:val="1"/>
-          <w:numId w:val="1"/>
-        </w:numPr>
-        <w:rPr>
-          <w:rFonts w:eastAsiaTheme="minorEastAsia"/>
-        </w:rPr>
-      </w:pPr>
-      <w:r>
-        <w:rPr>
-          <w:noProof/>
-          <w:lang w:val="ru-RU" w:eastAsia="ru-RU"/>
-        </w:rPr>
-        <w:drawing>
-          <wp:inline distT="0" distB="0" distL="0" distR="0" wp14:anchorId="3762E340" wp14:editId="1F37F600">
-            <wp:extent cx="5529262" cy="2906078"/>
-            <wp:effectExtent l="0" t="0" r="0" b="0"/>
-            <wp:docPr id="896686286" name="picture"/>
             <wp:cNvGraphicFramePr>
               <a:graphicFrameLocks xmlns:a="http://schemas.openxmlformats.org/drawingml/2006/main" noChangeAspect="1"/>
             </wp:cNvGraphicFramePr>
@@ -470,7 +513,7 @@
                   <pic:spPr>
                     <a:xfrm>
                       <a:off x="0" y="0"/>
-                      <a:ext cx="5529262" cy="2906078"/>
+                      <a:ext cx="5529262" cy="2366010"/>
                     </a:xfrm>
                     <a:prstGeom prst="rect">
                       <a:avLst/>
@@ -498,24 +541,30 @@
         <w:rPr>
           <w:rFonts w:ascii="Calibri" w:eastAsia="Calibri" w:hAnsi="Calibri" w:cs="Calibri"/>
         </w:rPr>
-        <w:t>Go Back to Deploy section and execute manual deploy of your new application from your github ripository</w:t>
+        <w:t xml:space="preserve"> On the application Settings section, add all three environment variables . </w:t>
       </w:r>
     </w:p>
     <w:p>
       <w:pPr>
-        <w:ind w:left="1440"/>
+        <w:pStyle w:val="ListParagraph"/>
+        <w:numPr>
+          <w:ilvl w:val="1"/>
+          <w:numId w:val="1"/>
+        </w:numPr>
+        <w:rPr>
+          <w:rFonts w:eastAsiaTheme="minorEastAsia"/>
+        </w:rPr>
       </w:pPr>
       <w:r>
         <w:rPr>
           <w:noProof/>
           <w:lang w:val="ru-RU" w:eastAsia="ru-RU"/>
         </w:rPr>
-        <w:lastRenderedPageBreak/>
         <w:drawing>
-          <wp:inline distT="0" distB="0" distL="0" distR="0" wp14:anchorId="55994862" wp14:editId="3833C645">
-            <wp:extent cx="5529262" cy="1165860"/>
+          <wp:inline distT="0" distB="0" distL="0" distR="0" wp14:anchorId="3762E340" wp14:editId="1F37F600">
+            <wp:extent cx="5529262" cy="2906078"/>
             <wp:effectExtent l="0" t="0" r="0" b="0"/>
-            <wp:docPr id="2124218335" name="picture"/>
+            <wp:docPr id="896686286" name="picture"/>
             <wp:cNvGraphicFramePr>
               <a:graphicFrameLocks xmlns:a="http://schemas.openxmlformats.org/drawingml/2006/main" noChangeAspect="1"/>
             </wp:cNvGraphicFramePr>
@@ -541,6 +590,77 @@
                   <pic:spPr>
                     <a:xfrm>
                       <a:off x="0" y="0"/>
+                      <a:ext cx="5529262" cy="2906078"/>
+                    </a:xfrm>
+                    <a:prstGeom prst="rect">
+                      <a:avLst/>
+                    </a:prstGeom>
+                  </pic:spPr>
+                </pic:pic>
+              </a:graphicData>
+            </a:graphic>
+          </wp:inline>
+        </w:drawing>
+      </w:r>
+    </w:p>
+    <w:p>
+      <w:pPr>
+        <w:pStyle w:val="ListParagraph"/>
+        <w:numPr>
+          <w:ilvl w:val="0"/>
+          <w:numId w:val="1"/>
+        </w:numPr>
+        <w:rPr>
+          <w:rFonts w:eastAsiaTheme="minorEastAsia"/>
+        </w:rPr>
+      </w:pPr>
+      <w:r>
+        <w:rPr>
+          <w:rFonts w:ascii="Calibri" w:eastAsia="Calibri" w:hAnsi="Calibri" w:cs="Calibri"/>
+        </w:rPr>
+        <w:t>Go Back to Deploy section and execute manual deploy of your new application from your github ripository</w:t>
+      </w:r>
+    </w:p>
+    <w:p>
+      <w:pPr>
+        <w:ind w:left="1440"/>
+      </w:pPr>
+      <w:r>
+        <w:rPr>
+          <w:noProof/>
+          <w:lang w:val="ru-RU" w:eastAsia="ru-RU"/>
+        </w:rPr>
+        <w:lastRenderedPageBreak/>
+        <w:drawing>
+          <wp:inline distT="0" distB="0" distL="0" distR="0" wp14:anchorId="55994862" wp14:editId="3833C645">
+            <wp:extent cx="5529262" cy="1165860"/>
+            <wp:effectExtent l="0" t="0" r="0" b="0"/>
+            <wp:docPr id="2124218335" name="picture"/>
+            <wp:cNvGraphicFramePr>
+              <a:graphicFrameLocks xmlns:a="http://schemas.openxmlformats.org/drawingml/2006/main" noChangeAspect="1"/>
+            </wp:cNvGraphicFramePr>
+            <a:graphic xmlns:a="http://schemas.openxmlformats.org/drawingml/2006/main">
+              <a:graphicData uri="http://schemas.openxmlformats.org/drawingml/2006/picture">
+                <pic:pic xmlns:pic="http://schemas.openxmlformats.org/drawingml/2006/picture">
+                  <pic:nvPicPr>
+                    <pic:cNvPr id="0" name="picture"/>
+                    <pic:cNvPicPr/>
+                  </pic:nvPicPr>
+                  <pic:blipFill>
+                    <a:blip r:embed="rId12">
+                      <a:extLst>
+                        <a:ext uri="{28A0092B-C50C-407E-A947-70E740481C1C}">
+                          <a14:useLocalDpi xmlns:a14="http://schemas.microsoft.com/office/drawing/2010/main" val="0"/>
+                        </a:ext>
+                      </a:extLst>
+                    </a:blip>
+                    <a:stretch>
+                      <a:fillRect/>
+                    </a:stretch>
+                  </pic:blipFill>
+                  <pic:spPr>
+                    <a:xfrm>
+                      <a:off x="0" y="0"/>
                       <a:ext cx="5529262" cy="1165860"/>
                     </a:xfrm>
                     <a:prstGeom prst="rect">
@@ -1852,8 +1972,6 @@
               </w:rPr>
               <w:t>l</w:t>
             </w:r>
-            <w:bookmarkStart w:id="0" w:name="_GoBack"/>
-            <w:bookmarkEnd w:id="0"/>
             <w:r>
               <w:rPr>
                 <w:i/>
@@ -2122,7 +2240,7 @@
       <w:r>
         <w:t xml:space="preserve">Note: According to the documentation </w:t>
       </w:r>
-      <w:hyperlink r:id="rId12" w:history="1">
+      <w:hyperlink r:id="rId13" w:history="1">
         <w:r>
           <w:rPr>
             <w:rStyle w:val="Hyperlink"/>
@@ -2192,10 +2310,16 @@
       </w:r>
     </w:p>
     <w:p>
+      <w:r>
+        <w:br w:type="page"/>
+      </w:r>
+    </w:p>
+    <w:p>
       <w:pPr>
         <w:pStyle w:val="Heading3"/>
       </w:pPr>
       <w:r>
+        <w:lastRenderedPageBreak/>
         <w:t>Search Response</w:t>
       </w:r>
     </w:p>
@@ -2643,7 +2767,6 @@
           </w:tcPr>
           <w:p>
             <w:r>
-              <w:lastRenderedPageBreak/>
               <w:t>error_message</w:t>
             </w:r>
           </w:p>
@@ -3469,12 +3592,17 @@
         <w:t xml:space="preserve">                 "columns":[{"name":"description"},{"name":"product_name"}]}}</w:t>
       </w:r>
     </w:p>
-    <w:p/>
+    <w:p>
+      <w:r>
+        <w:br w:type="page"/>
+      </w:r>
+    </w:p>
     <w:p>
       <w:pPr>
         <w:pStyle w:val="Heading3"/>
       </w:pPr>
       <w:r>
+        <w:lastRenderedPageBreak/>
         <w:t xml:space="preserve">Create Index Response (Synchronous) </w:t>
       </w:r>
     </w:p>
@@ -4847,12 +4975,19 @@
         <w:t xml:space="preserve">  "sqlstatement":"DROP INDEX idx_prddescr"}</w:t>
       </w:r>
     </w:p>
-    <w:p/>
+    <w:p>
+      <w:r>
+        <w:br w:type="page"/>
+      </w:r>
+    </w:p>
     <w:p>
       <w:pPr>
         <w:pStyle w:val="Heading3"/>
       </w:pPr>
-      <w:r>
+      <w:bookmarkStart w:id="0" w:name="_GoBack"/>
+      <w:bookmarkEnd w:id="0"/>
+      <w:r>
+        <w:lastRenderedPageBreak/>
         <w:t>Check Index Response</w:t>
       </w:r>
     </w:p>
@@ -5289,6 +5424,95 @@
 <file path=word/numbering.xml><?xml version="1.0" encoding="utf-8"?>
 <w:numbering xmlns:wpc="http://schemas.microsoft.com/office/word/2010/wordprocessingCanvas" xmlns:cx="http://schemas.microsoft.com/office/drawing/2014/chartex" xmlns:cx1="http://schemas.microsoft.com/office/drawing/2015/9/8/chartex" xmlns:cx2="http://schemas.microsoft.com/office/drawing/2015/10/21/chartex" xmlns:mc="http://schemas.openxmlformats.org/markup-compatibility/2006" xmlns:o="urn:schemas-microsoft-com:office:office" xmlns:r="http://schemas.openxmlformats.org/officeDocument/2006/relationships" xmlns:m="http://schemas.openxmlformats.org/officeDocument/2006/math" xmlns:v="urn:schemas-microsoft-com:vml" xmlns:wp14="http://schemas.microsoft.com/office/word/2010/wordprocessingDrawing" xmlns:wp="http://schemas.openxmlformats.org/drawingml/2006/wordprocessingDrawing" xmlns:w10="urn:schemas-microsoft-com:office:word" xmlns:w="http://schemas.openxmlformats.org/wordprocessingml/2006/main" xmlns:w14="http://schemas.microsoft.com/office/word/2010/wordml" xmlns:w15="http://schemas.microsoft.com/office/word/2012/wordml" xmlns:w16se="http://schemas.microsoft.com/office/word/2015/wordml/symex" xmlns:wpg="http://schemas.microsoft.com/office/word/2010/wordprocessingGroup" xmlns:wpi="http://schemas.microsoft.com/office/word/2010/wordprocessingInk" xmlns:wne="http://schemas.microsoft.com/office/word/2006/wordml" xmlns:wps="http://schemas.microsoft.com/office/word/2010/wordprocessingShape" mc:Ignorable="w14 w15 w16se wp14">
   <w:abstractNum w:abstractNumId="0" w15:restartNumberingAfterBreak="0">
+    <w:nsid w:val="1C0D562F"/>
+    <w:multiLevelType w:val="hybridMultilevel"/>
+    <w:tmpl w:val="7F7AFF32"/>
+    <w:lvl w:ilvl="0" w:tplc="0419000F">
+      <w:start w:val="1"/>
+      <w:numFmt w:val="decimal"/>
+      <w:lvlText w:val="%1."/>
+      <w:lvlJc w:val="left"/>
+      <w:pPr>
+        <w:ind w:left="720" w:hanging="360"/>
+      </w:pPr>
+      <w:rPr>
+        <w:rFonts w:hint="default"/>
+      </w:rPr>
+    </w:lvl>
+    <w:lvl w:ilvl="1" w:tplc="04190019" w:tentative="1">
+      <w:start w:val="1"/>
+      <w:numFmt w:val="lowerLetter"/>
+      <w:lvlText w:val="%2."/>
+      <w:lvlJc w:val="left"/>
+      <w:pPr>
+        <w:ind w:left="1440" w:hanging="360"/>
+      </w:pPr>
+    </w:lvl>
+    <w:lvl w:ilvl="2" w:tplc="0419001B" w:tentative="1">
+      <w:start w:val="1"/>
+      <w:numFmt w:val="lowerRoman"/>
+      <w:lvlText w:val="%3."/>
+      <w:lvlJc w:val="right"/>
+      <w:pPr>
+        <w:ind w:left="2160" w:hanging="180"/>
+      </w:pPr>
+    </w:lvl>
+    <w:lvl w:ilvl="3" w:tplc="0419000F" w:tentative="1">
+      <w:start w:val="1"/>
+      <w:numFmt w:val="decimal"/>
+      <w:lvlText w:val="%4."/>
+      <w:lvlJc w:val="left"/>
+      <w:pPr>
+        <w:ind w:left="2880" w:hanging="360"/>
+      </w:pPr>
+    </w:lvl>
+    <w:lvl w:ilvl="4" w:tplc="04190019" w:tentative="1">
+      <w:start w:val="1"/>
+      <w:numFmt w:val="lowerLetter"/>
+      <w:lvlText w:val="%5."/>
+      <w:lvlJc w:val="left"/>
+      <w:pPr>
+        <w:ind w:left="3600" w:hanging="360"/>
+      </w:pPr>
+    </w:lvl>
+    <w:lvl w:ilvl="5" w:tplc="0419001B" w:tentative="1">
+      <w:start w:val="1"/>
+      <w:numFmt w:val="lowerRoman"/>
+      <w:lvlText w:val="%6."/>
+      <w:lvlJc w:val="right"/>
+      <w:pPr>
+        <w:ind w:left="4320" w:hanging="180"/>
+      </w:pPr>
+    </w:lvl>
+    <w:lvl w:ilvl="6" w:tplc="0419000F" w:tentative="1">
+      <w:start w:val="1"/>
+      <w:numFmt w:val="decimal"/>
+      <w:lvlText w:val="%7."/>
+      <w:lvlJc w:val="left"/>
+      <w:pPr>
+        <w:ind w:left="5040" w:hanging="360"/>
+      </w:pPr>
+    </w:lvl>
+    <w:lvl w:ilvl="7" w:tplc="04190019" w:tentative="1">
+      <w:start w:val="1"/>
+      <w:numFmt w:val="lowerLetter"/>
+      <w:lvlText w:val="%8."/>
+      <w:lvlJc w:val="left"/>
+      <w:pPr>
+        <w:ind w:left="5760" w:hanging="360"/>
+      </w:pPr>
+    </w:lvl>
+    <w:lvl w:ilvl="8" w:tplc="0419001B" w:tentative="1">
+      <w:start w:val="1"/>
+      <w:numFmt w:val="lowerRoman"/>
+      <w:lvlText w:val="%9."/>
+      <w:lvlJc w:val="right"/>
+      <w:pPr>
+        <w:ind w:left="6480" w:hanging="180"/>
+      </w:pPr>
+    </w:lvl>
+  </w:abstractNum>
+  <w:abstractNum w:abstractNumId="1" w15:restartNumberingAfterBreak="0">
     <w:nsid w:val="5A8154FF"/>
     <w:multiLevelType w:val="hybridMultilevel"/>
     <w:tmpl w:val="1F5C6BCA"/>
@@ -5402,6 +5626,9 @@
     </w:lvl>
   </w:abstractNum>
   <w:num w:numId="1">
+    <w:abstractNumId w:val="1"/>
+  </w:num>
+  <w:num w:numId="2">
     <w:abstractNumId w:val="0"/>
   </w:num>
 </w:numbering>

</xml_diff>